<commit_message>
typos + streamline links
</commit_message>
<xml_diff>
--- a/docs/one-pager.docx
+++ b/docs/one-pager.docx
@@ -441,7 +441,7 @@
       </w:r>
     </w:p>
     <w:bookmarkEnd w:id="35"/>
-    <w:bookmarkStart w:id="44" w:name="kde-vzít-data"/>
+    <w:bookmarkStart w:id="47" w:name="kde-vzít-data"/>
     <w:p>
       <w:pPr>
         <w:pStyle w:val="Heading2"/>
@@ -616,12 +616,77 @@
         <w:pStyle w:val="BodyText"/>
       </w:pPr>
       <w:r>
+        <w:t xml:space="preserve">Pokud pracujete s daty o území, může vám pomoct:</w:t>
+      </w:r>
+    </w:p>
+    <w:p>
+      <w:pPr>
+        <w:numPr>
+          <w:ilvl w:val="0"/>
+          <w:numId w:val="1002"/>
+        </w:numPr>
+        <w:pStyle w:val="Compact"/>
+      </w:pPr>
+      <w:r>
+        <w:t xml:space="preserve">Databáze</w:t>
+      </w:r>
+      <w:r>
+        <w:t xml:space="preserve"> </w:t>
+      </w:r>
+      <w:hyperlink r:id="rId43">
+        <w:r>
+          <w:rPr>
+            <w:rStyle w:val="Hyperlink"/>
+          </w:rPr>
+          <w:t xml:space="preserve">KROK</w:t>
+        </w:r>
+      </w:hyperlink>
+      <w:r>
+        <w:t xml:space="preserve">/</w:t>
+      </w:r>
+      <w:hyperlink r:id="rId44">
+        <w:r>
+          <w:rPr>
+            <w:rStyle w:val="Hyperlink"/>
+          </w:rPr>
+          <w:t xml:space="preserve">MOS</w:t>
+        </w:r>
+      </w:hyperlink>
+      <w:r>
+        <w:t xml:space="preserve">: krajská/obecní data zkompilovaná do jedné velké sady ve formě otevřených dat</w:t>
+      </w:r>
+    </w:p>
+    <w:p>
+      <w:pPr>
+        <w:numPr>
+          <w:ilvl w:val="0"/>
+          <w:numId w:val="1002"/>
+        </w:numPr>
+        <w:pStyle w:val="Compact"/>
+      </w:pPr>
+      <w:hyperlink r:id="rId45">
+        <w:r>
+          <w:rPr>
+            <w:rStyle w:val="Hyperlink"/>
+          </w:rPr>
+          <w:t xml:space="preserve">Struktura území</w:t>
+        </w:r>
+      </w:hyperlink>
+      <w:r>
+        <w:t xml:space="preserve">: v excelové i strojově čitelné formě (otevřená data)</w:t>
+      </w:r>
+    </w:p>
+    <w:p>
+      <w:pPr>
+        <w:pStyle w:val="FirstParagraph"/>
+      </w:pPr>
+      <w:r>
         <w:t xml:space="preserve">Pokud sbíráte data nebo vytváříte nové datové sady spojováním a transformací jiných, stáváte se</w:t>
       </w:r>
       <w:r>
         <w:t xml:space="preserve"> </w:t>
       </w:r>
-      <w:hyperlink r:id="rId43">
+      <w:hyperlink r:id="rId46">
         <w:r>
           <w:rPr>
             <w:rStyle w:val="Hyperlink"/>
@@ -636,8 +701,16 @@
         <w:t xml:space="preserve">(v praktickém smyslu, ne právním). Dokumentujte, jak data vznikla, odkud pocházejí, co v nich je, jak je použít. Tak, abyste je mohli snadno a bez velkého vysvětlování někomu předat.</w:t>
       </w:r>
     </w:p>
-    <w:bookmarkEnd w:id="44"/>
-    <w:bookmarkStart w:id="53" w:name="X60dd123a52a0b062dd17fad0180b98f81d365ce"/>
+    <w:p>
+      <w:pPr>
+        <w:pStyle w:val="BodyText"/>
+      </w:pPr>
+      <w:r>
+        <w:t xml:space="preserve">Pokud pro vás analytickou práci dělá někdo jiný - dodavatel, resortní výzkumák, jiný tým - je rozumné po něm chtít dokumentaci a předávku dat a projektu na podobné úrovni.</w:t>
+      </w:r>
+    </w:p>
+    <w:bookmarkEnd w:id="47"/>
+    <w:bookmarkStart w:id="56" w:name="X60dd123a52a0b062dd17fad0180b98f81d365ce"/>
     <w:p>
       <w:pPr>
         <w:pStyle w:val="Heading2"/>
@@ -650,7 +723,7 @@
       <w:pPr>
         <w:pStyle w:val="FirstParagraph"/>
       </w:pPr>
-      <w:hyperlink r:id="rId45">
+      <w:hyperlink r:id="rId48">
         <w:r>
           <w:rPr>
             <w:rStyle w:val="Hyperlink"/>
@@ -669,7 +742,7 @@
       <w:pPr>
         <w:numPr>
           <w:ilvl w:val="0"/>
-          <w:numId w:val="1002"/>
+          <w:numId w:val="1003"/>
         </w:numPr>
         <w:pStyle w:val="Compact"/>
       </w:pPr>
@@ -679,7 +752,7 @@
       <w:r>
         <w:t xml:space="preserve"> </w:t>
       </w:r>
-      <w:hyperlink r:id="rId46">
+      <w:hyperlink r:id="rId49">
         <w:r>
           <w:rPr>
             <w:rStyle w:val="Hyperlink"/>
@@ -692,11 +765,11 @@
       <w:pPr>
         <w:numPr>
           <w:ilvl w:val="0"/>
-          <w:numId w:val="1002"/>
+          <w:numId w:val="1003"/>
         </w:numPr>
         <w:pStyle w:val="Compact"/>
       </w:pPr>
-      <w:hyperlink r:id="rId47">
+      <w:hyperlink r:id="rId50">
         <w:r>
           <w:rPr>
             <w:rStyle w:val="Hyperlink"/>
@@ -709,7 +782,7 @@
       <w:pPr>
         <w:numPr>
           <w:ilvl w:val="0"/>
-          <w:numId w:val="1002"/>
+          <w:numId w:val="1003"/>
         </w:numPr>
         <w:pStyle w:val="Compact"/>
       </w:pPr>
@@ -719,7 +792,7 @@
       <w:r>
         <w:t xml:space="preserve"> </w:t>
       </w:r>
-      <w:hyperlink r:id="rId48">
+      <w:hyperlink r:id="rId51">
         <w:r>
           <w:rPr>
             <w:rStyle w:val="Hyperlink"/>
@@ -732,7 +805,7 @@
       <w:pPr>
         <w:numPr>
           <w:ilvl w:val="0"/>
-          <w:numId w:val="1002"/>
+          <w:numId w:val="1003"/>
         </w:numPr>
         <w:pStyle w:val="Compact"/>
       </w:pPr>
@@ -742,7 +815,7 @@
       <w:r>
         <w:t xml:space="preserve"> </w:t>
       </w:r>
-      <w:hyperlink r:id="rId49">
+      <w:hyperlink r:id="rId52">
         <w:r>
           <w:rPr>
             <w:rStyle w:val="Hyperlink"/>
@@ -755,7 +828,7 @@
       <w:pPr>
         <w:numPr>
           <w:ilvl w:val="0"/>
-          <w:numId w:val="1002"/>
+          <w:numId w:val="1003"/>
         </w:numPr>
         <w:pStyle w:val="Compact"/>
       </w:pPr>
@@ -765,7 +838,7 @@
       <w:r>
         <w:t xml:space="preserve"> </w:t>
       </w:r>
-      <w:hyperlink r:id="rId50">
+      <w:hyperlink r:id="rId53">
         <w:r>
           <w:rPr>
             <w:rStyle w:val="Hyperlink"/>
@@ -778,7 +851,7 @@
       <w:pPr>
         <w:numPr>
           <w:ilvl w:val="0"/>
-          <w:numId w:val="1002"/>
+          <w:numId w:val="1003"/>
         </w:numPr>
         <w:pStyle w:val="Compact"/>
       </w:pPr>
@@ -796,7 +869,7 @@
       <w:r>
         <w:t xml:space="preserve"> </w:t>
       </w:r>
-      <w:hyperlink r:id="rId51">
+      <w:hyperlink r:id="rId54">
         <w:r>
           <w:rPr>
             <w:rStyle w:val="Hyperlink"/>
@@ -810,7 +883,7 @@
       <w:r>
         <w:t xml:space="preserve"> </w:t>
       </w:r>
-      <w:hyperlink r:id="rId52">
+      <w:hyperlink r:id="rId55">
         <w:r>
           <w:rPr>
             <w:rStyle w:val="Hyperlink"/>
@@ -822,7 +895,7 @@
         <w:t xml:space="preserve">, PowerBI či Tableau; do složitější statistiky, větších nebo komplexnějších dat a větších projektů se pusťte spíš v R/Pythonu nebo Stata a o kód se starejte v gitu. To jsou také technologie, které má smysl se učit, pokud vám Excel nestačí.</w:t>
       </w:r>
     </w:p>
-    <w:bookmarkEnd w:id="53"/>
+    <w:bookmarkEnd w:id="56"/>
     <w:sectPr>
       <w:headerReference r:id="rId10" w:type="even"/>
       <w:headerReference r:id="rId9" w:type="default"/>
@@ -2309,6 +2382,9 @@
     <w:abstractNumId w:val="991"/>
   </w:num>
   <w:num w:numId="1002">
+    <w:abstractNumId w:val="991"/>
+  </w:num>
+  <w:num w:numId="1003">
     <w:abstractNumId w:val="991"/>
   </w:num>
 </w:numbering>

</xml_diff>